<commit_message>
Fix tests. Update documentation.
</commit_message>
<xml_diff>
--- a/Dokumentacja projektu.docx
+++ b/Dokumentacja projektu.docx
@@ -131,6 +131,29 @@
     </w:p>
     <w:p>
       <w:pPr>
+        <w:rPr>
+          <w:rFonts w:hint="default"/>
+          <w:lang w:val="pl-PL"/>
+        </w:rPr>
+      </w:pPr>
+      <w:r>
+        <w:rPr>
+          <w:rFonts w:hint="default"/>
+          <w:lang w:val="pl-PL"/>
+        </w:rPr>
+        <w:t xml:space="preserve">Zaprojektowana aplikacja wspiera jedynie generowanie modeli DTO wg specyfikacji OpenAPI. Nie wspiera generowania pełnego kodu aplikacji serwera/klienta. </w:t>
+      </w:r>
+    </w:p>
+    <w:p>
+      <w:pPr>
+        <w:rPr>
+          <w:rFonts w:hint="default"/>
+          <w:lang w:val="pl-PL"/>
+        </w:rPr>
+      </w:pPr>
+    </w:p>
+    <w:p>
+      <w:pPr>
         <w:pStyle w:val="3"/>
         <w:bidi w:val="0"/>
         <w:rPr>
@@ -175,6 +198,14 @@
         </w:rPr>
         <w:t xml:space="preserve">Poszczególne elementy struktury danych są oddzielane znakami nowej linii, a ich hierarchia ustalana jest na podstawie wcięcia linii. Język wprowadza trzy podstawowe struktury danych, które mogą być wkomponowane w dokumenty: listy, słowniki i skalary. Język obsługuje również referencje, które eliminują konieczność redundancji danych. </w:t>
       </w:r>
+    </w:p>
+    <w:p>
+      <w:pPr>
+        <w:rPr>
+          <w:rFonts w:hint="default"/>
+          <w:lang w:val="pl-PL"/>
+        </w:rPr>
+      </w:pPr>
     </w:p>
     <w:p>
       <w:pPr>
@@ -277,7 +308,27 @@
         <w:rPr>
           <w:lang w:val="pl-PL"/>
         </w:rPr>
-        <w:t>: Diagram klas programu</w:t>
+        <w:t xml:space="preserve">: </w:t>
+      </w:r>
+      <w:r>
+        <w:rPr>
+          <w:rFonts w:hint="default"/>
+          <w:lang w:val="pl-PL"/>
+        </w:rPr>
+        <w:t>Uproszczony d</w:t>
+      </w:r>
+      <w:r>
+        <w:rPr>
+          <w:lang w:val="pl-PL"/>
+        </w:rPr>
+        <w:t>iagram klas programu</w:t>
+      </w:r>
+      <w:r>
+        <w:rPr>
+          <w:rFonts w:hint="default"/>
+          <w:lang w:val="pl-PL"/>
+        </w:rPr>
+        <w:t xml:space="preserve"> (tylko dla generatora Java)</w:t>
       </w:r>
     </w:p>
     <w:p/>
@@ -518,6 +569,350 @@
         </w:rPr>
         <w:br w:type="page"/>
       </w:r>
+    </w:p>
+    <w:p>
+      <w:pPr>
+        <w:pStyle w:val="2"/>
+        <w:bidi w:val="0"/>
+        <w:rPr>
+          <w:rFonts w:hint="default"/>
+          <w:lang w:val="pl-PL"/>
+        </w:rPr>
+      </w:pPr>
+      <w:r>
+        <w:rPr>
+          <w:rFonts w:hint="default"/>
+          <w:lang w:val="pl-PL"/>
+        </w:rPr>
+        <w:t>Algorytm parsowania pliku yaml</w:t>
+      </w:r>
+    </w:p>
+    <w:p>
+      <w:pPr>
+        <w:bidi w:val="0"/>
+        <w:rPr>
+          <w:rFonts w:hint="default"/>
+          <w:lang w:val="pl-PL"/>
+        </w:rPr>
+      </w:pPr>
+      <w:r>
+        <w:rPr>
+          <w:rFonts w:hint="default"/>
+          <w:lang w:val="pl-PL"/>
+        </w:rPr>
+        <w:t xml:space="preserve">Parsowanie pliku yaml zostało wykonane ręcznie w oparciu o StreamTokenizer i standardowe metody obsługujące wejście/wyjście w Javie. </w:t>
+      </w:r>
+    </w:p>
+    <w:p>
+      <w:pPr>
+        <w:bidi w:val="0"/>
+        <w:rPr>
+          <w:rFonts w:hint="default"/>
+          <w:lang w:val="pl-PL"/>
+        </w:rPr>
+      </w:pPr>
+      <w:r>
+        <w:rPr>
+          <w:rFonts w:hint="default"/>
+          <w:lang w:val="pl-PL"/>
+        </w:rPr>
+        <w:t xml:space="preserve">Poniższy screen pokazuje pełną implementację klasy parsującej plik Yaml. </w:t>
+      </w:r>
+    </w:p>
+    <w:p>
+      <w:pPr>
+        <w:bidi w:val="0"/>
+      </w:pPr>
+      <w:r>
+        <w:drawing>
+          <wp:inline distT="0" distB="0" distL="114300" distR="114300">
+            <wp:extent cx="5268595" cy="4131945"/>
+            <wp:effectExtent l="0" t="0" r="4445" b="13335"/>
+            <wp:docPr id="5" name="Obraz 1"/>
+            <wp:cNvGraphicFramePr>
+              <a:graphicFrameLocks xmlns:a="http://schemas.openxmlformats.org/drawingml/2006/main" noChangeAspect="1"/>
+            </wp:cNvGraphicFramePr>
+            <a:graphic xmlns:a="http://schemas.openxmlformats.org/drawingml/2006/main">
+              <a:graphicData uri="http://schemas.openxmlformats.org/drawingml/2006/picture">
+                <pic:pic xmlns:pic="http://schemas.openxmlformats.org/drawingml/2006/picture">
+                  <pic:nvPicPr>
+                    <pic:cNvPr id="5" name="Obraz 1"/>
+                    <pic:cNvPicPr>
+                      <a:picLocks noChangeAspect="1"/>
+                    </pic:cNvPicPr>
+                  </pic:nvPicPr>
+                  <pic:blipFill>
+                    <a:blip r:embed="rId5"/>
+                    <a:stretch>
+                      <a:fillRect/>
+                    </a:stretch>
+                  </pic:blipFill>
+                  <pic:spPr>
+                    <a:xfrm>
+                      <a:off x="0" y="0"/>
+                      <a:ext cx="5268595" cy="4131945"/>
+                    </a:xfrm>
+                    <a:prstGeom prst="rect">
+                      <a:avLst/>
+                    </a:prstGeom>
+                    <a:noFill/>
+                    <a:ln>
+                      <a:noFill/>
+                    </a:ln>
+                  </pic:spPr>
+                </pic:pic>
+              </a:graphicData>
+            </a:graphic>
+          </wp:inline>
+        </w:drawing>
+      </w:r>
+    </w:p>
+    <w:p>
+      <w:pPr>
+        <w:bidi w:val="0"/>
+        <w:rPr>
+          <w:rFonts w:hint="default"/>
+          <w:lang w:val="pl-PL"/>
+        </w:rPr>
+      </w:pPr>
+    </w:p>
+    <w:p>
+      <w:pPr>
+        <w:bidi w:val="0"/>
+        <w:rPr>
+          <w:rFonts w:hint="default"/>
+          <w:lang w:val="pl-PL"/>
+        </w:rPr>
+      </w:pPr>
+      <w:r>
+        <w:rPr>
+          <w:rFonts w:hint="default"/>
+          <w:lang w:val="pl-PL"/>
+        </w:rPr>
+        <w:t xml:space="preserve">Pierwszym krokiem jest odczytanie wszystkich linii z pliku. Następnie plik jes czytany linijka po linijce. Za pomocą streamtokenizer pobierane są kolejne elementy pliku. W celu odpowiedniego sparsowania danej sekcji, tworzony jest odpowiedni parser za pomocą propertyParserFactory. </w:t>
+      </w:r>
+    </w:p>
+    <w:p>
+      <w:pPr>
+        <w:bidi w:val="0"/>
+        <w:rPr>
+          <w:rFonts w:hint="default"/>
+          <w:lang w:val="pl-PL"/>
+        </w:rPr>
+      </w:pPr>
+    </w:p>
+    <w:p>
+      <w:pPr>
+        <w:bidi w:val="0"/>
+      </w:pPr>
+      <w:r>
+        <w:drawing>
+          <wp:inline distT="0" distB="0" distL="114300" distR="114300">
+            <wp:extent cx="5271770" cy="3019425"/>
+            <wp:effectExtent l="0" t="0" r="1270" b="13335"/>
+            <wp:docPr id="6" name="Obraz 2"/>
+            <wp:cNvGraphicFramePr>
+              <a:graphicFrameLocks xmlns:a="http://schemas.openxmlformats.org/drawingml/2006/main" noChangeAspect="1"/>
+            </wp:cNvGraphicFramePr>
+            <a:graphic xmlns:a="http://schemas.openxmlformats.org/drawingml/2006/main">
+              <a:graphicData uri="http://schemas.openxmlformats.org/drawingml/2006/picture">
+                <pic:pic xmlns:pic="http://schemas.openxmlformats.org/drawingml/2006/picture">
+                  <pic:nvPicPr>
+                    <pic:cNvPr id="6" name="Obraz 2"/>
+                    <pic:cNvPicPr>
+                      <a:picLocks noChangeAspect="1"/>
+                    </pic:cNvPicPr>
+                  </pic:nvPicPr>
+                  <pic:blipFill>
+                    <a:blip r:embed="rId6"/>
+                    <a:stretch>
+                      <a:fillRect/>
+                    </a:stretch>
+                  </pic:blipFill>
+                  <pic:spPr>
+                    <a:xfrm>
+                      <a:off x="0" y="0"/>
+                      <a:ext cx="5271770" cy="3019425"/>
+                    </a:xfrm>
+                    <a:prstGeom prst="rect">
+                      <a:avLst/>
+                    </a:prstGeom>
+                    <a:noFill/>
+                    <a:ln>
+                      <a:noFill/>
+                    </a:ln>
+                  </pic:spPr>
+                </pic:pic>
+              </a:graphicData>
+            </a:graphic>
+          </wp:inline>
+        </w:drawing>
+      </w:r>
+    </w:p>
+    <w:p>
+      <w:pPr>
+        <w:bidi w:val="0"/>
+      </w:pPr>
+    </w:p>
+    <w:p>
+      <w:pPr>
+        <w:bidi w:val="0"/>
+        <w:rPr>
+          <w:rFonts w:hint="default"/>
+          <w:lang w:val="pl-PL"/>
+        </w:rPr>
+      </w:pPr>
+      <w:r>
+        <w:rPr>
+          <w:rFonts w:hint="default"/>
+          <w:lang w:val="pl-PL"/>
+        </w:rPr>
+        <w:t>Klasa PropertyParserFactory została przedstawiona powyżej. W zależności od tego, jaką właściwość lub sekcję przetwarzamy, tworzony jest odpowiedni parser.  Jeśli nie znajdziemy odpowiedniego parsera, wyrzucany jest wyjątek.</w:t>
+      </w:r>
+    </w:p>
+    <w:p>
+      <w:pPr>
+        <w:bidi w:val="0"/>
+        <w:rPr>
+          <w:rFonts w:hint="default"/>
+          <w:lang w:val="pl-PL"/>
+        </w:rPr>
+      </w:pPr>
+    </w:p>
+    <w:p>
+      <w:pPr>
+        <w:bidi w:val="0"/>
+        <w:rPr>
+          <w:rFonts w:hint="default"/>
+          <w:lang w:val="pl-PL"/>
+        </w:rPr>
+      </w:pPr>
+      <w:r>
+        <w:rPr>
+          <w:rFonts w:hint="default"/>
+          <w:lang w:val="pl-PL"/>
+        </w:rPr>
+        <w:t xml:space="preserve">Gdy plik zostanie sparsowany, w zależności od wybranego języka docelowego używany jest odpowiedni generator kodu. Generator kodu, na podstawie ogólnej struktury klasy znajdującej się w pliku ClassDefinition, generuje kod źródłowy w docelowym języku programowania, który następnie może zostać skompilowany. </w:t>
+      </w:r>
+    </w:p>
+    <w:p>
+      <w:pPr>
+        <w:bidi w:val="0"/>
+        <w:rPr>
+          <w:rFonts w:hint="default"/>
+          <w:lang w:val="pl-PL"/>
+        </w:rPr>
+      </w:pPr>
+    </w:p>
+    <w:p>
+      <w:pPr>
+        <w:bidi w:val="0"/>
+        <w:rPr>
+          <w:rFonts w:hint="default"/>
+          <w:lang w:val="pl-PL"/>
+        </w:rPr>
+      </w:pPr>
+      <w:r>
+        <w:rPr>
+          <w:rFonts w:hint="default"/>
+          <w:lang w:val="pl-PL"/>
+        </w:rPr>
+        <w:t xml:space="preserve">Opcjonalnie może zostać wygenerowany także projekt (obecnie wspierany jest jedynie jeden rodzaj projektu: Maven dla języka Java). </w:t>
+      </w:r>
+    </w:p>
+    <w:p>
+      <w:pPr>
+        <w:pStyle w:val="2"/>
+        <w:bidi w:val="0"/>
+        <w:rPr>
+          <w:rFonts w:hint="default"/>
+          <w:lang w:val="pl-PL"/>
+        </w:rPr>
+      </w:pPr>
+      <w:r>
+        <w:rPr>
+          <w:rFonts w:hint="default"/>
+          <w:lang w:val="pl-PL"/>
+        </w:rPr>
+        <w:t>Testy jednostkowe</w:t>
+      </w:r>
+    </w:p>
+    <w:p>
+      <w:pPr>
+        <w:rPr>
+          <w:rFonts w:hint="default"/>
+          <w:lang w:val="pl-PL"/>
+        </w:rPr>
+      </w:pPr>
+      <w:r>
+        <w:rPr>
+          <w:rFonts w:hint="default"/>
+          <w:lang w:val="pl-PL"/>
+        </w:rPr>
+        <w:t xml:space="preserve">Do każdego elementu programu zostały wykonane testy jednostkowe. Pokrycie testami wynosi prawie 90%, a więc jest bardzo dobre. </w:t>
+      </w:r>
+    </w:p>
+    <w:p>
+      <w:pPr>
+        <w:rPr>
+          <w:rFonts w:hint="default"/>
+          <w:lang w:val="pl-PL"/>
+        </w:rPr>
+      </w:pPr>
+      <w:r>
+        <w:drawing>
+          <wp:inline distT="0" distB="0" distL="114300" distR="114300">
+            <wp:extent cx="5267960" cy="650875"/>
+            <wp:effectExtent l="0" t="0" r="5080" b="4445"/>
+            <wp:docPr id="7" name="Obraz 1"/>
+            <wp:cNvGraphicFramePr>
+              <a:graphicFrameLocks xmlns:a="http://schemas.openxmlformats.org/drawingml/2006/main" noChangeAspect="1"/>
+            </wp:cNvGraphicFramePr>
+            <a:graphic xmlns:a="http://schemas.openxmlformats.org/drawingml/2006/main">
+              <a:graphicData uri="http://schemas.openxmlformats.org/drawingml/2006/picture">
+                <pic:pic xmlns:pic="http://schemas.openxmlformats.org/drawingml/2006/picture">
+                  <pic:nvPicPr>
+                    <pic:cNvPr id="7" name="Obraz 1"/>
+                    <pic:cNvPicPr>
+                      <a:picLocks noChangeAspect="1"/>
+                    </pic:cNvPicPr>
+                  </pic:nvPicPr>
+                  <pic:blipFill>
+                    <a:blip r:embed="rId7"/>
+                    <a:stretch>
+                      <a:fillRect/>
+                    </a:stretch>
+                  </pic:blipFill>
+                  <pic:spPr>
+                    <a:xfrm>
+                      <a:off x="0" y="0"/>
+                      <a:ext cx="5267960" cy="650875"/>
+                    </a:xfrm>
+                    <a:prstGeom prst="rect">
+                      <a:avLst/>
+                    </a:prstGeom>
+                    <a:noFill/>
+                    <a:ln>
+                      <a:noFill/>
+                    </a:ln>
+                  </pic:spPr>
+                </pic:pic>
+              </a:graphicData>
+            </a:graphic>
+          </wp:inline>
+        </w:drawing>
+      </w:r>
+      <w:bookmarkStart w:id="0" w:name="_GoBack"/>
+      <w:bookmarkEnd w:id="0"/>
+    </w:p>
+    <w:p>
+      <w:pPr>
+        <w:bidi w:val="0"/>
+        <w:rPr>
+          <w:rFonts w:hint="default"/>
+          <w:lang w:val="pl-PL"/>
+        </w:rPr>
+      </w:pPr>
     </w:p>
     <w:p>
       <w:pPr>
@@ -556,7 +951,7 @@
                     </pic:cNvPicPr>
                   </pic:nvPicPr>
                   <pic:blipFill>
-                    <a:blip r:embed="rId5"/>
+                    <a:blip r:embed="rId8"/>
                     <a:stretch>
                       <a:fillRect/>
                     </a:stretch>
@@ -617,7 +1012,7 @@
                     </pic:cNvPicPr>
                   </pic:nvPicPr>
                   <pic:blipFill>
-                    <a:blip r:embed="rId6"/>
+                    <a:blip r:embed="rId9"/>
                     <a:stretch>
                       <a:fillRect/>
                     </a:stretch>
@@ -685,7 +1080,7 @@
                     </pic:cNvPicPr>
                   </pic:nvPicPr>
                   <pic:blipFill>
-                    <a:blip r:embed="rId7"/>
+                    <a:blip r:embed="rId10"/>
                     <a:stretch>
                       <a:fillRect/>
                     </a:stretch>
@@ -939,8 +1334,6 @@
         </w:rPr>
         <w:t>wersja projektu</w:t>
       </w:r>
-      <w:bookmarkStart w:id="0" w:name="_GoBack"/>
-      <w:bookmarkEnd w:id="0"/>
     </w:p>
     <w:sectPr>
       <w:pgSz w:w="11906" w:h="16838"/>

</xml_diff>